<commit_message>
Bsp updates, weil aufgabenstellung nicht 100% klar
</commit_message>
<xml_diff>
--- a/Angabe/ATM_Beispiel_Lehre.docx
+++ b/Angabe/ATM_Beispiel_Lehre.docx
@@ -134,16 +134,7 @@
           <w:szCs w:val="24"/>
           <w:lang w:val="de-AT" w:eastAsia="de-AT"/>
         </w:rPr>
-        <w:t>Ein</w:t>
-      </w:r>
-      <w:r>
-        <w:rPr>
-          <w:rFonts w:ascii="Tms Rmn" w:hAnsi="Tms Rmn" w:cs="Tms Rmn"/>
-          <w:color w:val="000000"/>
-          <w:szCs w:val="24"/>
-          <w:lang w:val="de-AT" w:eastAsia="de-AT"/>
-        </w:rPr>
-        <w:t xml:space="preserve"> Geldbetrag soll eingelesen werden und auf Scheine und Münzen aufgeteilt werden. </w:t>
+        <w:t xml:space="preserve">Ein Geldbetrag soll eingelesen werden und auf Scheine und Münzen aufgeteilt werden. </w:t>
       </w:r>
     </w:p>
     <w:p>
@@ -363,25 +354,7 @@
           <w:szCs w:val="24"/>
           <w:lang w:val="de-AT" w:eastAsia="de-AT"/>
         </w:rPr>
-        <w:t>Der Geldbetrag mu</w:t>
-      </w:r>
-      <w:r>
-        <w:rPr>
-          <w:rFonts w:ascii="Tms Rmn" w:hAnsi="Tms Rmn" w:cs="Tms Rmn"/>
-          <w:color w:val="000000"/>
-          <w:szCs w:val="24"/>
-          <w:lang w:val="de-AT" w:eastAsia="de-AT"/>
-        </w:rPr>
-        <w:t>ss</w:t>
-      </w:r>
-      <w:r>
-        <w:rPr>
-          <w:rFonts w:ascii="Tms Rmn" w:hAnsi="Tms Rmn" w:cs="Tms Rmn"/>
-          <w:color w:val="000000"/>
-          <w:szCs w:val="24"/>
-          <w:lang w:val="de-AT" w:eastAsia="de-AT"/>
-        </w:rPr>
-        <w:t xml:space="preserve"> größer als 0 sein und darf 10000000 (10 Millionen) nicht übersteigen. </w:t>
+        <w:t xml:space="preserve">Der Geldbetrag muss größer als 0 sein und darf 10000000 (10 Millionen) nicht übersteigen. </w:t>
       </w:r>
     </w:p>
     <w:p>
@@ -709,7 +682,7 @@
           <w:bottom w:w="75" w:type="dxa"/>
           <w:right w:w="75" w:type="dxa"/>
         </w:tblCellMar>
-        <w:tblLook w:val="00BF" w:firstRow="1" w:lastRow="0" w:firstColumn="1" w:lastColumn="0" w:noHBand="0" w:noVBand="0"/>
+        <w:tblLook w:val="00A0" w:firstRow="1" w:lastRow="0" w:firstColumn="1" w:lastColumn="0" w:noHBand="0" w:noVBand="0"/>
       </w:tblPr>
       <w:tblGrid>
         <w:gridCol w:w="9026"/>
@@ -882,7 +855,7 @@
           <w:bottom w:w="75" w:type="dxa"/>
           <w:right w:w="75" w:type="dxa"/>
         </w:tblCellMar>
-        <w:tblLook w:val="00BF" w:firstRow="1" w:lastRow="0" w:firstColumn="1" w:lastColumn="0" w:noHBand="0" w:noVBand="0"/>
+        <w:tblLook w:val="00A0" w:firstRow="1" w:lastRow="0" w:firstColumn="1" w:lastColumn="0" w:noHBand="0" w:noVBand="0"/>
       </w:tblPr>
       <w:tblGrid>
         <w:gridCol w:w="9026"/>
@@ -1158,7 +1131,7 @@
           <w:szCs w:val="36"/>
           <w:lang w:val="de-AT" w:eastAsia="de-AT"/>
         </w:rPr>
-        <w:t xml:space="preserve">Beispiel – Teil </w:t>
+        <w:t>Beispiel – Teil 2</w:t>
       </w:r>
       <w:r>
         <w:rPr>
@@ -1170,18 +1143,6 @@
           <w:szCs w:val="36"/>
           <w:lang w:val="de-AT" w:eastAsia="de-AT"/>
         </w:rPr>
-        <w:t>2</w:t>
-      </w:r>
-      <w:r>
-        <w:rPr>
-          <w:rFonts w:ascii="Tms Rmn" w:hAnsi="Tms Rmn" w:cs="Tms Rmn"/>
-          <w:b/>
-          <w:bCs/>
-          <w:color w:val="000000"/>
-          <w:sz w:val="36"/>
-          <w:szCs w:val="36"/>
-          <w:lang w:val="de-AT" w:eastAsia="de-AT"/>
-        </w:rPr>
         <w:tab/>
         <w:t>01.10.2021</w:t>
       </w:r>
@@ -1239,34 +1200,111 @@
           <w:rFonts w:ascii="Tms Rmn" w:hAnsi="Tms Rmn" w:cs="Tms Rmn"/>
           <w:bCs/>
           <w:color w:val="000000"/>
+          <w:szCs w:val="24"/>
+          <w:lang w:val="de-AT" w:eastAsia="de-AT"/>
+        </w:rPr>
+      </w:pPr>
+      <w:r>
+        <w:rPr>
+          <w:rFonts w:ascii="Tms Rmn" w:hAnsi="Tms Rmn" w:cs="Tms Rmn"/>
+          <w:bCs/>
+          <w:color w:val="000000"/>
+          <w:szCs w:val="24"/>
+          <w:lang w:val="de-AT" w:eastAsia="de-AT"/>
+        </w:rPr>
+        <w:t>Ein ATM macht nur Sinn, w</w:t>
+      </w:r>
+      <w:r>
+        <w:rPr>
+          <w:rFonts w:ascii="Tms Rmn" w:hAnsi="Tms Rmn" w:cs="Tms Rmn"/>
+          <w:bCs/>
+          <w:color w:val="000000"/>
+          <w:szCs w:val="24"/>
+          <w:lang w:val="de-AT" w:eastAsia="de-AT"/>
+        </w:rPr>
+        <w:t>enn man Geld auch einzahlen kann</w:t>
+      </w:r>
+      <w:r>
+        <w:rPr>
+          <w:rFonts w:ascii="Tms Rmn" w:hAnsi="Tms Rmn" w:cs="Tms Rmn"/>
+          <w:bCs/>
+          <w:color w:val="000000"/>
+          <w:szCs w:val="24"/>
+          <w:lang w:val="de-AT" w:eastAsia="de-AT"/>
+        </w:rPr>
+        <w:t>. Dies soll im zweiten Teil des Beispiels implementiert werden.</w:t>
+      </w:r>
+    </w:p>
+    <w:p>
+      <w:pPr>
+        <w:autoSpaceDE w:val="0"/>
+        <w:autoSpaceDN w:val="0"/>
+        <w:adjustRightInd w:val="0"/>
+        <w:spacing w:line="240" w:lineRule="auto"/>
+        <w:rPr>
+          <w:rFonts w:ascii="Tms Rmn" w:hAnsi="Tms Rmn" w:cs="Tms Rmn"/>
+          <w:color w:val="000000"/>
+          <w:szCs w:val="24"/>
+          <w:lang w:val="de-AT" w:eastAsia="de-AT"/>
+        </w:rPr>
+      </w:pPr>
+      <w:r>
+        <w:rPr>
+          <w:rFonts w:ascii="Tms Rmn" w:hAnsi="Tms Rmn" w:cs="Tms Rmn"/>
+          <w:color w:val="000000"/>
+          <w:szCs w:val="24"/>
+          <w:lang w:val="de-AT" w:eastAsia="de-AT"/>
+        </w:rPr>
+        <w:t xml:space="preserve">Bedenken Sie: </w:t>
+      </w:r>
+      <w:r>
+        <w:rPr>
+          <w:rFonts w:ascii="Tms Rmn" w:hAnsi="Tms Rmn" w:cs="Tms Rmn"/>
+          <w:color w:val="000000"/>
+          <w:szCs w:val="24"/>
+          <w:lang w:val="de-AT" w:eastAsia="de-AT"/>
+        </w:rPr>
+        <w:t xml:space="preserve">Wenn Geld abgehoben wird, so </w:t>
+      </w:r>
+      <w:r>
+        <w:rPr>
+          <w:rFonts w:ascii="Tms Rmn" w:hAnsi="Tms Rmn" w:cs="Tms Rmn"/>
+          <w:color w:val="000000"/>
+          <w:szCs w:val="24"/>
+          <w:lang w:val="de-AT" w:eastAsia="de-AT"/>
+        </w:rPr>
+        <w:t xml:space="preserve">können nur </w:t>
+      </w:r>
+      <w:r>
+        <w:rPr>
+          <w:rFonts w:ascii="Tms Rmn" w:hAnsi="Tms Rmn" w:cs="Tms Rmn"/>
+          <w:color w:val="000000"/>
+          <w:szCs w:val="24"/>
+          <w:lang w:val="de-AT" w:eastAsia="de-AT"/>
+        </w:rPr>
+        <w:t>Scheine oder Münzen ausgegeben werden, in der Meng</w:t>
+      </w:r>
+      <w:r>
+        <w:rPr>
+          <w:rFonts w:ascii="Tms Rmn" w:hAnsi="Tms Rmn" w:cs="Tms Rmn"/>
+          <w:color w:val="000000"/>
+          <w:szCs w:val="24"/>
+          <w:lang w:val="de-AT" w:eastAsia="de-AT"/>
+        </w:rPr>
+        <w:t>e wie sie der ATM vorrätig hat oder auch eingezahlt wurden.</w:t>
+      </w:r>
+    </w:p>
+    <w:p>
+      <w:pPr>
+        <w:rPr>
+          <w:rFonts w:ascii="Tms Rmn" w:hAnsi="Tms Rmn" w:cs="Tms Rmn"/>
+          <w:bCs/>
+          <w:color w:val="000000"/>
           <w:sz w:val="26"/>
           <w:szCs w:val="36"/>
           <w:lang w:val="de-AT" w:eastAsia="de-AT"/>
         </w:rPr>
       </w:pPr>
-      <w:r>
-        <w:rPr>
-          <w:rFonts w:ascii="Tms Rmn" w:hAnsi="Tms Rmn" w:cs="Tms Rmn"/>
-          <w:bCs/>
-          <w:color w:val="000000"/>
-          <w:sz w:val="26"/>
-          <w:szCs w:val="36"/>
-          <w:lang w:val="de-AT" w:eastAsia="de-AT"/>
-        </w:rPr>
-        <w:t>Ein ATM macht nur Sinn, wenn man Geld auch einzahlen kann. Dies soll im zweiten Teil des Beispiels implementiert werden.</w:t>
-      </w:r>
-    </w:p>
-    <w:p>
-      <w:pPr>
-        <w:rPr>
-          <w:rFonts w:ascii="Tms Rmn" w:hAnsi="Tms Rmn" w:cs="Tms Rmn"/>
-          <w:bCs/>
-          <w:color w:val="000000"/>
-          <w:sz w:val="26"/>
-          <w:szCs w:val="36"/>
-          <w:lang w:val="de-AT" w:eastAsia="de-AT"/>
-        </w:rPr>
-      </w:pPr>
     </w:p>
     <w:p>
       <w:pPr>
@@ -1462,55 +1500,7 @@
           <w:szCs w:val="24"/>
           <w:lang w:val="de-AT" w:eastAsia="de-AT"/>
         </w:rPr>
-        <w:t>„EINGABE ZU LANG“ ausgegeben wer</w:t>
-      </w:r>
-      <w:bookmarkStart w:id="0" w:name="_GoBack"/>
-      <w:bookmarkEnd w:id="0"/>
-      <w:r>
-        <w:rPr>
-          <w:rFonts w:ascii="Tms Rmn" w:hAnsi="Tms Rmn" w:cs="Tms Rmn"/>
-          <w:color w:val="000000"/>
-          <w:szCs w:val="24"/>
-          <w:lang w:val="de-AT" w:eastAsia="de-AT"/>
-        </w:rPr>
-        <w:t>den.</w:t>
-      </w:r>
-    </w:p>
-    <w:p>
-      <w:pPr>
-        <w:autoSpaceDE w:val="0"/>
-        <w:autoSpaceDN w:val="0"/>
-        <w:adjustRightInd w:val="0"/>
-        <w:spacing w:line="240" w:lineRule="auto"/>
-        <w:rPr>
-          <w:rFonts w:ascii="Tms Rmn" w:hAnsi="Tms Rmn" w:cs="Tms Rmn"/>
-          <w:color w:val="000000"/>
-          <w:szCs w:val="24"/>
-          <w:lang w:val="de-AT" w:eastAsia="de-AT"/>
-        </w:rPr>
-      </w:pPr>
-    </w:p>
-    <w:p>
-      <w:pPr>
-        <w:autoSpaceDE w:val="0"/>
-        <w:autoSpaceDN w:val="0"/>
-        <w:adjustRightInd w:val="0"/>
-        <w:spacing w:line="240" w:lineRule="auto"/>
-        <w:rPr>
-          <w:rFonts w:ascii="Tms Rmn" w:hAnsi="Tms Rmn" w:cs="Tms Rmn"/>
-          <w:color w:val="000000"/>
-          <w:szCs w:val="24"/>
-          <w:lang w:val="de-AT" w:eastAsia="de-AT"/>
-        </w:rPr>
-      </w:pPr>
-      <w:r>
-        <w:rPr>
-          <w:rFonts w:ascii="Tms Rmn" w:hAnsi="Tms Rmn" w:cs="Tms Rmn"/>
-          <w:color w:val="000000"/>
-          <w:szCs w:val="24"/>
-          <w:lang w:val="de-AT" w:eastAsia="de-AT"/>
-        </w:rPr>
-        <w:t xml:space="preserve">Wenn Geld abgehoben wird, so kann ab jetzt nur mehr Scheine oder Münzen ausgegeben werden, in der Menge wie sie der ATM vorrätig hat. </w:t>
+        <w:t>„EINGABE ZU LANG“ ausgegeben werden.</w:t>
       </w:r>
     </w:p>
     <w:p>
@@ -1997,6 +1987,33 @@
           <w:szCs w:val="28"/>
           <w:lang w:val="de-AT" w:eastAsia="de-AT"/>
         </w:rPr>
+        <w:t>3 Hauptmenü</w:t>
+      </w:r>
+    </w:p>
+    <w:p>
+      <w:pPr>
+        <w:autoSpaceDE w:val="0"/>
+        <w:autoSpaceDN w:val="0"/>
+        <w:adjustRightInd w:val="0"/>
+        <w:spacing w:line="240" w:lineRule="auto"/>
+        <w:rPr>
+          <w:rFonts w:ascii="Tms Rmn" w:hAnsi="Tms Rmn" w:cs="Tms Rmn"/>
+          <w:bCs/>
+          <w:color w:val="000000"/>
+          <w:sz w:val="26"/>
+          <w:szCs w:val="28"/>
+          <w:lang w:val="de-AT" w:eastAsia="de-AT"/>
+        </w:rPr>
+      </w:pPr>
+      <w:r>
+        <w:rPr>
+          <w:rFonts w:ascii="Tms Rmn" w:hAnsi="Tms Rmn" w:cs="Tms Rmn"/>
+          <w:bCs/>
+          <w:color w:val="000000"/>
+          <w:sz w:val="26"/>
+          <w:szCs w:val="28"/>
+          <w:lang w:val="de-AT" w:eastAsia="de-AT"/>
+        </w:rPr>
         <w:t>&gt;</w:t>
       </w:r>
     </w:p>
@@ -2079,7 +2096,18 @@
           <w:szCs w:val="28"/>
           <w:lang w:val="de-AT" w:eastAsia="de-AT"/>
         </w:rPr>
-        <w:t>Zeige unter Menü Ei</w:t>
+        <w:t>Zeige Unterm</w:t>
+      </w:r>
+      <w:r>
+        <w:rPr>
+          <w:rFonts w:ascii="Tms Rmn" w:hAnsi="Tms Rmn" w:cs="Tms Rmn"/>
+          <w:bCs/>
+          <w:color w:val="000000"/>
+          <w:sz w:val="26"/>
+          <w:szCs w:val="28"/>
+          <w:lang w:val="de-AT" w:eastAsia="de-AT"/>
+        </w:rPr>
+        <w:t>enü Ei</w:t>
       </w:r>
       <w:r>
         <w:rPr>
@@ -2208,6 +2236,17 @@
         </w:rPr>
         <w:t xml:space="preserve"> </w:t>
       </w:r>
+      <w:r>
+        <w:rPr>
+          <w:rFonts w:ascii="Tms Rmn" w:hAnsi="Tms Rmn" w:cs="Tms Rmn"/>
+          <w:bCs/>
+          <w:color w:val="000000"/>
+          <w:sz w:val="26"/>
+          <w:szCs w:val="28"/>
+          <w:lang w:val="de-AT" w:eastAsia="de-AT"/>
+        </w:rPr>
+        <w:br/>
+      </w:r>
       <w:proofErr w:type="spellStart"/>
       <w:r>
         <w:rPr>
@@ -2333,7 +2372,6 @@
           <w:rFonts w:ascii="Tms Rmn" w:hAnsi="Tms Rmn" w:cs="Tms Rmn"/>
           <w:bCs/>
           <w:color w:val="000000"/>
-          <w:sz w:val="26"/>
           <w:szCs w:val="28"/>
           <w:lang w:val="de-AT" w:eastAsia="de-AT"/>
         </w:rPr>
@@ -2368,16 +2406,34 @@
         </w:rPr>
         <w:t xml:space="preserve">2: </w:t>
       </w:r>
-      <w:r>
-        <w:rPr>
-          <w:rFonts w:ascii="Tms Rmn" w:hAnsi="Tms Rmn" w:cs="Tms Rmn"/>
-          <w:bCs/>
-          <w:color w:val="000000"/>
-          <w:sz w:val="26"/>
-          <w:szCs w:val="28"/>
-          <w:lang w:val="de-AT" w:eastAsia="de-AT"/>
-        </w:rPr>
-        <w:t xml:space="preserve">Eingabe in folgender Form: </w:t>
+    </w:p>
+    <w:p>
+      <w:pPr>
+        <w:autoSpaceDE w:val="0"/>
+        <w:autoSpaceDN w:val="0"/>
+        <w:adjustRightInd w:val="0"/>
+        <w:spacing w:line="240" w:lineRule="auto"/>
+        <w:rPr>
+          <w:rFonts w:ascii="Tms Rmn" w:hAnsi="Tms Rmn" w:cs="Tms Rmn"/>
+          <w:b/>
+          <w:bCs/>
+          <w:color w:val="000000"/>
+          <w:sz w:val="26"/>
+          <w:szCs w:val="28"/>
+          <w:lang w:val="de-AT" w:eastAsia="de-AT"/>
+        </w:rPr>
+      </w:pPr>
+      <w:r>
+        <w:rPr>
+          <w:rFonts w:ascii="Tms Rmn" w:hAnsi="Tms Rmn" w:cs="Tms Rmn"/>
+          <w:b/>
+          <w:bCs/>
+          <w:color w:val="000000"/>
+          <w:sz w:val="26"/>
+          <w:szCs w:val="28"/>
+          <w:lang w:val="de-AT" w:eastAsia="de-AT"/>
+        </w:rPr>
+        <w:t>Eingabe:</w:t>
       </w:r>
     </w:p>
     <w:p>
@@ -2755,7 +2811,17 @@
           <w:szCs w:val="28"/>
           <w:lang w:val="de-AT" w:eastAsia="de-AT"/>
         </w:rPr>
-        <w:t>Zeige unter Menü Auszahlung</w:t>
+        <w:t>Zeige Unterm</w:t>
+      </w:r>
+      <w:r>
+        <w:rPr>
+          <w:rFonts w:ascii="Tms Rmn" w:hAnsi="Tms Rmn" w:cs="Tms Rmn"/>
+          <w:bCs/>
+          <w:color w:val="000000"/>
+          <w:szCs w:val="28"/>
+          <w:lang w:val="de-AT" w:eastAsia="de-AT"/>
+        </w:rPr>
+        <w:t>enü Auszahlung</w:t>
       </w:r>
       <w:r>
         <w:rPr>
@@ -2767,6 +2833,180 @@
         </w:rPr>
         <w:t xml:space="preserve"> (Teil 1)</w:t>
       </w:r>
+      <w:r>
+        <w:rPr>
+          <w:rFonts w:ascii="Tms Rmn" w:hAnsi="Tms Rmn" w:cs="Tms Rmn"/>
+          <w:bCs/>
+          <w:color w:val="000000"/>
+          <w:szCs w:val="28"/>
+          <w:lang w:val="de-AT" w:eastAsia="de-AT"/>
+        </w:rPr>
+        <w:t>, angepasst an neues Schema.</w:t>
+      </w:r>
+    </w:p>
+    <w:p>
+      <w:pPr>
+        <w:pBdr>
+          <w:bottom w:val="single" w:sz="6" w:space="1" w:color="auto"/>
+        </w:pBdr>
+        <w:autoSpaceDE w:val="0"/>
+        <w:autoSpaceDN w:val="0"/>
+        <w:adjustRightInd w:val="0"/>
+        <w:spacing w:line="240" w:lineRule="auto"/>
+        <w:rPr>
+          <w:rFonts w:ascii="Tms Rmn" w:hAnsi="Tms Rmn" w:cs="Tms Rmn"/>
+          <w:bCs/>
+          <w:color w:val="000000"/>
+          <w:sz w:val="26"/>
+          <w:szCs w:val="28"/>
+          <w:lang w:val="de-AT" w:eastAsia="de-AT"/>
+        </w:rPr>
+      </w:pPr>
+    </w:p>
+    <w:p>
+      <w:pPr>
+        <w:autoSpaceDE w:val="0"/>
+        <w:autoSpaceDN w:val="0"/>
+        <w:adjustRightInd w:val="0"/>
+        <w:spacing w:line="240" w:lineRule="auto"/>
+        <w:rPr>
+          <w:rFonts w:ascii="Tms Rmn" w:hAnsi="Tms Rmn" w:cs="Tms Rmn"/>
+          <w:bCs/>
+          <w:color w:val="000000"/>
+          <w:sz w:val="26"/>
+          <w:szCs w:val="28"/>
+          <w:lang w:val="de-AT" w:eastAsia="de-AT"/>
+        </w:rPr>
+      </w:pPr>
+      <w:r>
+        <w:rPr>
+          <w:rFonts w:ascii="Tms Rmn" w:hAnsi="Tms Rmn" w:cs="Tms Rmn"/>
+          <w:bCs/>
+          <w:color w:val="000000"/>
+          <w:sz w:val="26"/>
+          <w:szCs w:val="28"/>
+          <w:lang w:val="de-AT" w:eastAsia="de-AT"/>
+        </w:rPr>
+        <w:t>Auszahlung</w:t>
+      </w:r>
+      <w:r>
+        <w:rPr>
+          <w:rFonts w:ascii="Tms Rmn" w:hAnsi="Tms Rmn" w:cs="Tms Rmn"/>
+          <w:bCs/>
+          <w:color w:val="000000"/>
+          <w:sz w:val="26"/>
+          <w:szCs w:val="28"/>
+          <w:lang w:val="de-AT" w:eastAsia="de-AT"/>
+        </w:rPr>
+        <w:t xml:space="preserve">: </w:t>
+      </w:r>
+    </w:p>
+    <w:p>
+      <w:pPr>
+        <w:autoSpaceDE w:val="0"/>
+        <w:autoSpaceDN w:val="0"/>
+        <w:adjustRightInd w:val="0"/>
+        <w:spacing w:line="240" w:lineRule="auto"/>
+        <w:rPr>
+          <w:rFonts w:ascii="Tms Rmn" w:hAnsi="Tms Rmn" w:cs="Tms Rmn"/>
+          <w:bCs/>
+          <w:color w:val="000000"/>
+          <w:sz w:val="26"/>
+          <w:szCs w:val="28"/>
+          <w:lang w:val="de-AT" w:eastAsia="de-AT"/>
+        </w:rPr>
+      </w:pPr>
+      <w:r>
+        <w:rPr>
+          <w:rFonts w:ascii="Tms Rmn" w:hAnsi="Tms Rmn" w:cs="Tms Rmn"/>
+          <w:bCs/>
+          <w:color w:val="000000"/>
+          <w:sz w:val="26"/>
+          <w:szCs w:val="28"/>
+          <w:lang w:val="de-AT" w:eastAsia="de-AT"/>
+        </w:rPr>
+        <w:t>1 Gesamtbetrag</w:t>
+      </w:r>
+    </w:p>
+    <w:p>
+      <w:pPr>
+        <w:autoSpaceDE w:val="0"/>
+        <w:autoSpaceDN w:val="0"/>
+        <w:adjustRightInd w:val="0"/>
+        <w:spacing w:line="240" w:lineRule="auto"/>
+        <w:rPr>
+          <w:rFonts w:ascii="Tms Rmn" w:hAnsi="Tms Rmn" w:cs="Tms Rmn"/>
+          <w:bCs/>
+          <w:color w:val="000000"/>
+          <w:sz w:val="26"/>
+          <w:szCs w:val="28"/>
+          <w:lang w:val="de-AT" w:eastAsia="de-AT"/>
+        </w:rPr>
+      </w:pPr>
+      <w:r>
+        <w:rPr>
+          <w:rFonts w:ascii="Tms Rmn" w:hAnsi="Tms Rmn" w:cs="Tms Rmn"/>
+          <w:bCs/>
+          <w:color w:val="000000"/>
+          <w:sz w:val="26"/>
+          <w:szCs w:val="28"/>
+          <w:lang w:val="de-AT" w:eastAsia="de-AT"/>
+        </w:rPr>
+        <w:t xml:space="preserve">2 </w:t>
+      </w:r>
+      <w:r>
+        <w:rPr>
+          <w:rFonts w:ascii="Tms Rmn" w:hAnsi="Tms Rmn" w:cs="Tms Rmn"/>
+          <w:bCs/>
+          <w:color w:val="000000"/>
+          <w:sz w:val="26"/>
+          <w:szCs w:val="28"/>
+          <w:lang w:val="de-AT" w:eastAsia="de-AT"/>
+        </w:rPr>
+        <w:t>Hauptmenü</w:t>
+      </w:r>
+    </w:p>
+    <w:p>
+      <w:pPr>
+        <w:autoSpaceDE w:val="0"/>
+        <w:autoSpaceDN w:val="0"/>
+        <w:adjustRightInd w:val="0"/>
+        <w:spacing w:line="240" w:lineRule="auto"/>
+        <w:rPr>
+          <w:rFonts w:ascii="Tms Rmn" w:hAnsi="Tms Rmn" w:cs="Tms Rmn"/>
+          <w:bCs/>
+          <w:color w:val="000000"/>
+          <w:sz w:val="26"/>
+          <w:szCs w:val="28"/>
+          <w:lang w:val="de-AT" w:eastAsia="de-AT"/>
+        </w:rPr>
+      </w:pPr>
+      <w:r>
+        <w:rPr>
+          <w:rFonts w:ascii="Tms Rmn" w:hAnsi="Tms Rmn" w:cs="Tms Rmn"/>
+          <w:bCs/>
+          <w:color w:val="000000"/>
+          <w:sz w:val="26"/>
+          <w:szCs w:val="28"/>
+          <w:lang w:val="de-AT" w:eastAsia="de-AT"/>
+        </w:rPr>
+        <w:t>&gt;</w:t>
+      </w:r>
+    </w:p>
+    <w:p>
+      <w:pPr>
+        <w:autoSpaceDE w:val="0"/>
+        <w:autoSpaceDN w:val="0"/>
+        <w:adjustRightInd w:val="0"/>
+        <w:spacing w:line="240" w:lineRule="auto"/>
+        <w:rPr>
+          <w:rFonts w:ascii="Tms Rmn" w:hAnsi="Tms Rmn" w:cs="Tms Rmn"/>
+          <w:bCs/>
+          <w:color w:val="000000"/>
+          <w:szCs w:val="28"/>
+          <w:lang w:val="de-AT" w:eastAsia="de-AT"/>
+        </w:rPr>
+      </w:pPr>
     </w:p>
     <w:p>
       <w:pPr>
@@ -3215,7 +3455,19 @@
           <w:szCs w:val="28"/>
           <w:lang w:val="de-AT" w:eastAsia="de-AT"/>
         </w:rPr>
-        <w:t xml:space="preserve">Noten: </w:t>
+        <w:t>Noten</w:t>
+      </w:r>
+      <w:bookmarkStart w:id="0" w:name="_GoBack"/>
+      <w:bookmarkEnd w:id="0"/>
+      <w:r>
+        <w:rPr>
+          <w:rFonts w:ascii="Tms Rmn" w:hAnsi="Tms Rmn" w:cs="Tms Rmn"/>
+          <w:bCs/>
+          <w:color w:val="000000"/>
+          <w:szCs w:val="28"/>
+          <w:lang w:val="de-AT" w:eastAsia="de-AT"/>
+        </w:rPr>
+        <w:t xml:space="preserve">: </w:t>
       </w:r>
       <w:r>
         <w:rPr>
@@ -3226,177 +3478,7 @@
           <w:lang w:val="de-AT" w:eastAsia="de-AT"/>
         </w:rPr>
         <w:tab/>
-        <w:t>500</w:t>
-      </w:r>
-      <w:r>
-        <w:rPr>
-          <w:rFonts w:ascii="Tms Rmn" w:hAnsi="Tms Rmn" w:cs="Tms Rmn"/>
-          <w:bCs/>
-          <w:color w:val="000000"/>
-          <w:szCs w:val="28"/>
-          <w:lang w:val="de-AT" w:eastAsia="de-AT"/>
-        </w:rPr>
-        <w:t>B</w:t>
-      </w:r>
-      <w:r>
-        <w:rPr>
-          <w:rFonts w:ascii="Tms Rmn" w:hAnsi="Tms Rmn" w:cs="Tms Rmn"/>
-          <w:bCs/>
-          <w:color w:val="000000"/>
-          <w:szCs w:val="28"/>
-          <w:lang w:val="de-AT" w:eastAsia="de-AT"/>
-        </w:rPr>
-        <w:t>4</w:t>
-      </w:r>
-      <w:r>
-        <w:rPr>
-          <w:rFonts w:ascii="Tms Rmn" w:hAnsi="Tms Rmn" w:cs="Tms Rmn"/>
-          <w:bCs/>
-          <w:color w:val="000000"/>
-          <w:szCs w:val="28"/>
-          <w:lang w:val="de-AT" w:eastAsia="de-AT"/>
-        </w:rPr>
-        <w:t> </w:t>
-      </w:r>
-      <w:r>
-        <w:rPr>
-          <w:rFonts w:ascii="Tms Rmn" w:hAnsi="Tms Rmn" w:cs="Tms Rmn"/>
-          <w:bCs/>
-          <w:color w:val="000000"/>
-          <w:szCs w:val="28"/>
-          <w:lang w:val="de-AT" w:eastAsia="de-AT"/>
-        </w:rPr>
-        <w:t>200</w:t>
-      </w:r>
-      <w:r>
-        <w:rPr>
-          <w:rFonts w:ascii="Tms Rmn" w:hAnsi="Tms Rmn" w:cs="Tms Rmn"/>
-          <w:bCs/>
-          <w:color w:val="000000"/>
-          <w:szCs w:val="28"/>
-          <w:lang w:val="de-AT" w:eastAsia="de-AT"/>
-        </w:rPr>
-        <w:t>B</w:t>
-      </w:r>
-      <w:r>
-        <w:rPr>
-          <w:rFonts w:ascii="Tms Rmn" w:hAnsi="Tms Rmn" w:cs="Tms Rmn"/>
-          <w:bCs/>
-          <w:color w:val="000000"/>
-          <w:szCs w:val="28"/>
-          <w:lang w:val="de-AT" w:eastAsia="de-AT"/>
-        </w:rPr>
-        <w:t>3</w:t>
-      </w:r>
-      <w:r>
-        <w:rPr>
-          <w:rFonts w:ascii="Tms Rmn" w:hAnsi="Tms Rmn" w:cs="Tms Rmn"/>
-          <w:bCs/>
-          <w:color w:val="000000"/>
-          <w:szCs w:val="28"/>
-          <w:lang w:val="de-AT" w:eastAsia="de-AT"/>
-        </w:rPr>
-        <w:t> </w:t>
-      </w:r>
-      <w:r>
-        <w:rPr>
-          <w:rFonts w:ascii="Tms Rmn" w:hAnsi="Tms Rmn" w:cs="Tms Rmn"/>
-          <w:bCs/>
-          <w:color w:val="000000"/>
-          <w:szCs w:val="28"/>
-          <w:lang w:val="de-AT" w:eastAsia="de-AT"/>
-        </w:rPr>
-        <w:t>100</w:t>
-      </w:r>
-      <w:r>
-        <w:rPr>
-          <w:rFonts w:ascii="Tms Rmn" w:hAnsi="Tms Rmn" w:cs="Tms Rmn"/>
-          <w:bCs/>
-          <w:color w:val="000000"/>
-          <w:szCs w:val="28"/>
-          <w:lang w:val="de-AT" w:eastAsia="de-AT"/>
-        </w:rPr>
-        <w:t>B</w:t>
-      </w:r>
-      <w:r>
-        <w:rPr>
-          <w:rFonts w:ascii="Tms Rmn" w:hAnsi="Tms Rmn" w:cs="Tms Rmn"/>
-          <w:bCs/>
-          <w:color w:val="000000"/>
-          <w:szCs w:val="28"/>
-          <w:lang w:val="de-AT" w:eastAsia="de-AT"/>
-        </w:rPr>
-        <w:t>0 50</w:t>
-      </w:r>
-      <w:r>
-        <w:rPr>
-          <w:rFonts w:ascii="Tms Rmn" w:hAnsi="Tms Rmn" w:cs="Tms Rmn"/>
-          <w:bCs/>
-          <w:color w:val="000000"/>
-          <w:szCs w:val="28"/>
-          <w:lang w:val="de-AT" w:eastAsia="de-AT"/>
-        </w:rPr>
-        <w:t>B</w:t>
-      </w:r>
-      <w:r>
-        <w:rPr>
-          <w:rFonts w:ascii="Tms Rmn" w:hAnsi="Tms Rmn" w:cs="Tms Rmn"/>
-          <w:bCs/>
-          <w:color w:val="000000"/>
-          <w:szCs w:val="28"/>
-          <w:lang w:val="de-AT" w:eastAsia="de-AT"/>
-        </w:rPr>
-        <w:t>7 20</w:t>
-      </w:r>
-      <w:r>
-        <w:rPr>
-          <w:rFonts w:ascii="Tms Rmn" w:hAnsi="Tms Rmn" w:cs="Tms Rmn"/>
-          <w:bCs/>
-          <w:color w:val="000000"/>
-          <w:szCs w:val="28"/>
-          <w:lang w:val="de-AT" w:eastAsia="de-AT"/>
-        </w:rPr>
-        <w:t>B</w:t>
-      </w:r>
-      <w:r>
-        <w:rPr>
-          <w:rFonts w:ascii="Tms Rmn" w:hAnsi="Tms Rmn" w:cs="Tms Rmn"/>
-          <w:bCs/>
-          <w:color w:val="000000"/>
-          <w:szCs w:val="28"/>
-          <w:lang w:val="de-AT" w:eastAsia="de-AT"/>
-        </w:rPr>
-        <w:t>100 10</w:t>
-      </w:r>
-      <w:r>
-        <w:rPr>
-          <w:rFonts w:ascii="Tms Rmn" w:hAnsi="Tms Rmn" w:cs="Tms Rmn"/>
-          <w:bCs/>
-          <w:color w:val="000000"/>
-          <w:szCs w:val="28"/>
-          <w:lang w:val="de-AT" w:eastAsia="de-AT"/>
-        </w:rPr>
-        <w:t>B</w:t>
-      </w:r>
-      <w:r>
-        <w:rPr>
-          <w:rFonts w:ascii="Tms Rmn" w:hAnsi="Tms Rmn" w:cs="Tms Rmn"/>
-          <w:bCs/>
-          <w:color w:val="000000"/>
-          <w:szCs w:val="28"/>
-          <w:lang w:val="de-AT" w:eastAsia="de-AT"/>
-        </w:rPr>
-        <w:t>1 5</w:t>
-      </w:r>
-      <w:r>
-        <w:rPr>
-          <w:rFonts w:ascii="Tms Rmn" w:hAnsi="Tms Rmn" w:cs="Tms Rmn"/>
-          <w:bCs/>
-          <w:color w:val="000000"/>
-          <w:szCs w:val="28"/>
-          <w:lang w:val="de-AT" w:eastAsia="de-AT"/>
-        </w:rPr>
-        <w:t>B</w:t>
+        <w:t>500B4 200B3 100B0 50B7 20B100 10B1 5B</w:t>
       </w:r>
       <w:proofErr w:type="gramStart"/>
       <w:r>
@@ -3454,15 +3536,6 @@
           <w:lang w:val="de-AT" w:eastAsia="de-AT"/>
         </w:rPr>
         <w:tab/>
-      </w:r>
-      <w:r>
-        <w:rPr>
-          <w:rFonts w:ascii="Tms Rmn" w:hAnsi="Tms Rmn" w:cs="Tms Rmn"/>
-          <w:bCs/>
-          <w:color w:val="000000"/>
-          <w:szCs w:val="28"/>
-          <w:lang w:val="de-AT" w:eastAsia="de-AT"/>
-        </w:rPr>
         <w:t>2B10 1B</w:t>
       </w:r>
       <w:proofErr w:type="gramStart"/>
@@ -3738,7 +3811,6 @@
           <w:szCs w:val="28"/>
           <w:lang w:val="de-AT" w:eastAsia="de-AT"/>
         </w:rPr>
-        <w:lastRenderedPageBreak/>
         <w:t>EXIT</w:t>
       </w:r>
     </w:p>
@@ -4055,27 +4127,7 @@
                 <w:szCs w:val="24"/>
                 <w:lang w:val="de-AT" w:eastAsia="de-AT"/>
               </w:rPr>
-              <w:t xml:space="preserve">Wenn eine nicht registrierte </w:t>
-            </w:r>
-            <w:r>
-              <w:rPr>
-                <w:rFonts w:ascii="Tms Rmn" w:hAnsi="Tms Rmn" w:cs="Tms Rmn"/>
-                <w:color w:val="000000"/>
-                <w:sz w:val="26"/>
-                <w:szCs w:val="24"/>
-                <w:lang w:val="de-AT" w:eastAsia="de-AT"/>
-              </w:rPr>
-              <w:t>Stückelung</w:t>
-            </w:r>
-            <w:r>
-              <w:rPr>
-                <w:rFonts w:ascii="Tms Rmn" w:hAnsi="Tms Rmn" w:cs="Tms Rmn"/>
-                <w:color w:val="000000"/>
-                <w:sz w:val="26"/>
-                <w:szCs w:val="24"/>
-                <w:lang w:val="de-AT" w:eastAsia="de-AT"/>
-              </w:rPr>
-              <w:t xml:space="preserve"> verlangt wurde.</w:t>
+              <w:t>Wenn eine nicht registrierte Stückelung verlangt wurde.</w:t>
             </w:r>
           </w:p>
         </w:tc>
@@ -4309,7 +4361,7 @@
       </w:pPr>
     </w:p>
     <w:sectPr>
-      <w:headerReference w:type="default" r:id="rId7"/>
+      <w:headerReference w:type="default" r:id="rId8"/>
       <w:pgSz w:w="11906" w:h="16838"/>
       <w:pgMar w:top="1417" w:right="1417" w:bottom="1134" w:left="1417" w:header="708" w:footer="708" w:gutter="0"/>
       <w:cols w:space="708"/>
@@ -5636,4 +5688,16 @@
     </a:ext>
   </a:extLst>
 </a:theme>
+</file>
+
+<file path=customXml/item1.xml><?xml version="1.0" encoding="utf-8"?>
+<b:Sources xmlns:b="http://schemas.openxmlformats.org/officeDocument/2006/bibliography" xmlns="http://schemas.openxmlformats.org/officeDocument/2006/bibliography" SelectedStyle="\APASixthEditionOfficeOnline.xsl" StyleName="APA" Version="6"/>
+</file>
+
+<file path=customXml/itemProps1.xml><?xml version="1.0" encoding="utf-8"?>
+<ds:datastoreItem xmlns:ds="http://schemas.openxmlformats.org/officeDocument/2006/customXml" ds:itemID="{1F44F7B6-8FA3-4305-997D-244E7C7525FC}">
+  <ds:schemaRefs>
+    <ds:schemaRef ds:uri="http://schemas.openxmlformats.org/officeDocument/2006/bibliography"/>
+  </ds:schemaRefs>
+</ds:datastoreItem>
 </file>
</xml_diff>